<commit_message>
primer commit de la pagina tipos
</commit_message>
<xml_diff>
--- a/examen sara.docx
+++ b/examen sara.docx
@@ -4,10 +4,1177 @@
   <w:body>
     <w:p>
       <w:pPr>
-        <w:rPr>
-          <w:lang w:val="es-MX"/>
-        </w:rPr>
-      </w:pPr>
+        <w:pStyle w:val="Prrafodelista"/>
+        <w:numPr>
+          <w:ilvl w:val="0"/>
+          <w:numId w:val="1"/>
+        </w:numPr>
+        <w:rPr>
+          <w:lang w:val="es-MX"/>
+        </w:rPr>
+      </w:pPr>
+      <w:r>
+        <w:rPr>
+          <w:lang w:val="es-MX"/>
+        </w:rPr>
+        <w:t xml:space="preserve">Crea un repositorio en remoto </w:t>
+      </w:r>
+      <w:proofErr w:type="spellStart"/>
+      <w:r>
+        <w:rPr>
+          <w:lang w:val="es-MX"/>
+        </w:rPr>
+        <w:t>github</w:t>
+      </w:r>
+      <w:proofErr w:type="spellEnd"/>
+      <w:r>
+        <w:rPr>
+          <w:lang w:val="es-MX"/>
+        </w:rPr>
+        <w:t xml:space="preserve"> con el nombre “</w:t>
+      </w:r>
+      <w:proofErr w:type="spellStart"/>
+      <w:r>
+        <w:rPr>
+          <w:lang w:val="es-MX"/>
+        </w:rPr>
+        <w:t>Apellido_No</w:t>
+      </w:r>
+      <w:proofErr w:type="spellEnd"/>
+      <w:r>
+        <w:rPr>
+          <w:lang w:val="es-MX"/>
+        </w:rPr>
+        <w:t xml:space="preserve"> de </w:t>
+      </w:r>
+      <w:proofErr w:type="spellStart"/>
+      <w:r>
+        <w:rPr>
+          <w:lang w:val="es-MX"/>
+        </w:rPr>
+        <w:t>identificacion</w:t>
+      </w:r>
+      <w:proofErr w:type="spellEnd"/>
+      <w:r>
+        <w:rPr>
+          <w:lang w:val="es-MX"/>
+        </w:rPr>
+        <w:t>”</w:t>
+      </w:r>
+    </w:p>
+    <w:p>
+      <w:pPr>
+        <w:pStyle w:val="Prrafodelista"/>
+        <w:rPr>
+          <w:lang w:val="es-MX"/>
+        </w:rPr>
+      </w:pPr>
+      <w:r>
+        <w:rPr>
+          <w:lang w:val="es-MX"/>
+        </w:rPr>
+        <w:drawing>
+          <wp:inline distT="0" distB="0" distL="0" distR="0" wp14:anchorId="64CC2E1C" wp14:editId="43E11185">
+            <wp:extent cx="5612130" cy="3554730"/>
+            <wp:effectExtent l="0" t="0" r="7620" b="7620"/>
+            <wp:docPr id="704437957" name="Imagen 1"/>
+            <wp:cNvGraphicFramePr>
+              <a:graphicFrameLocks xmlns:a="http://schemas.openxmlformats.org/drawingml/2006/main" noChangeAspect="1"/>
+            </wp:cNvGraphicFramePr>
+            <a:graphic xmlns:a="http://schemas.openxmlformats.org/drawingml/2006/main">
+              <a:graphicData uri="http://schemas.openxmlformats.org/drawingml/2006/picture">
+                <pic:pic xmlns:pic="http://schemas.openxmlformats.org/drawingml/2006/picture">
+                  <pic:nvPicPr>
+                    <pic:cNvPr id="704437957" name=""/>
+                    <pic:cNvPicPr/>
+                  </pic:nvPicPr>
+                  <pic:blipFill>
+                    <a:blip r:embed="rId5"/>
+                    <a:stretch>
+                      <a:fillRect/>
+                    </a:stretch>
+                  </pic:blipFill>
+                  <pic:spPr>
+                    <a:xfrm>
+                      <a:off x="0" y="0"/>
+                      <a:ext cx="5612130" cy="3554730"/>
+                    </a:xfrm>
+                    <a:prstGeom prst="rect">
+                      <a:avLst/>
+                    </a:prstGeom>
+                  </pic:spPr>
+                </pic:pic>
+              </a:graphicData>
+            </a:graphic>
+          </wp:inline>
+        </w:drawing>
+      </w:r>
+    </w:p>
+    <w:p>
+      <w:pPr>
+        <w:rPr>
+          <w:lang w:val="es-MX"/>
+        </w:rPr>
+      </w:pPr>
+    </w:p>
+    <w:p>
+      <w:pPr>
+        <w:pStyle w:val="Prrafodelista"/>
+        <w:numPr>
+          <w:ilvl w:val="0"/>
+          <w:numId w:val="1"/>
+        </w:numPr>
+        <w:rPr>
+          <w:lang w:val="es-MX"/>
+        </w:rPr>
+      </w:pPr>
+      <w:r>
+        <w:rPr>
+          <w:lang w:val="es-MX"/>
+        </w:rPr>
+        <w:t>Conecta tu repositorio local al repositorio Remoto</w:t>
+      </w:r>
+    </w:p>
+    <w:p>
+      <w:pPr>
+        <w:pStyle w:val="Prrafodelista"/>
+        <w:rPr>
+          <w:lang w:val="es-MX"/>
+        </w:rPr>
+      </w:pPr>
+      <w:r>
+        <w:rPr>
+          <w:lang w:val="es-MX"/>
+        </w:rPr>
+        <w:drawing>
+          <wp:inline distT="0" distB="0" distL="0" distR="0" wp14:anchorId="1A311FF4" wp14:editId="69A380D2">
+            <wp:extent cx="5439534" cy="1095528"/>
+            <wp:effectExtent l="0" t="0" r="0" b="9525"/>
+            <wp:docPr id="556110130" name="Imagen 1"/>
+            <wp:cNvGraphicFramePr>
+              <a:graphicFrameLocks xmlns:a="http://schemas.openxmlformats.org/drawingml/2006/main" noChangeAspect="1"/>
+            </wp:cNvGraphicFramePr>
+            <a:graphic xmlns:a="http://schemas.openxmlformats.org/drawingml/2006/main">
+              <a:graphicData uri="http://schemas.openxmlformats.org/drawingml/2006/picture">
+                <pic:pic xmlns:pic="http://schemas.openxmlformats.org/drawingml/2006/picture">
+                  <pic:nvPicPr>
+                    <pic:cNvPr id="556110130" name=""/>
+                    <pic:cNvPicPr/>
+                  </pic:nvPicPr>
+                  <pic:blipFill>
+                    <a:blip r:embed="rId6"/>
+                    <a:stretch>
+                      <a:fillRect/>
+                    </a:stretch>
+                  </pic:blipFill>
+                  <pic:spPr>
+                    <a:xfrm>
+                      <a:off x="0" y="0"/>
+                      <a:ext cx="5439534" cy="1095528"/>
+                    </a:xfrm>
+                    <a:prstGeom prst="rect">
+                      <a:avLst/>
+                    </a:prstGeom>
+                  </pic:spPr>
+                </pic:pic>
+              </a:graphicData>
+            </a:graphic>
+          </wp:inline>
+        </w:drawing>
+      </w:r>
+    </w:p>
+    <w:p>
+      <w:pPr>
+        <w:pStyle w:val="Prrafodelista"/>
+        <w:rPr>
+          <w:lang w:val="es-MX"/>
+        </w:rPr>
+      </w:pPr>
+    </w:p>
+    <w:p>
+      <w:pPr>
+        <w:pStyle w:val="Prrafodelista"/>
+        <w:rPr>
+          <w:lang w:val="es-MX"/>
+        </w:rPr>
+      </w:pPr>
+    </w:p>
+    <w:p>
+      <w:pPr>
+        <w:pStyle w:val="Prrafodelista"/>
+        <w:rPr>
+          <w:lang w:val="es-MX"/>
+        </w:rPr>
+      </w:pPr>
+    </w:p>
+    <w:p>
+      <w:pPr>
+        <w:pStyle w:val="Prrafodelista"/>
+        <w:rPr>
+          <w:lang w:val="es-MX"/>
+        </w:rPr>
+      </w:pPr>
+    </w:p>
+    <w:p>
+      <w:pPr>
+        <w:pStyle w:val="Prrafodelista"/>
+        <w:rPr>
+          <w:lang w:val="es-MX"/>
+        </w:rPr>
+      </w:pPr>
+    </w:p>
+    <w:p>
+      <w:pPr>
+        <w:pStyle w:val="Prrafodelista"/>
+        <w:rPr>
+          <w:lang w:val="es-MX"/>
+        </w:rPr>
+      </w:pPr>
+    </w:p>
+    <w:p>
+      <w:pPr>
+        <w:pStyle w:val="Prrafodelista"/>
+        <w:rPr>
+          <w:lang w:val="es-MX"/>
+        </w:rPr>
+      </w:pPr>
+    </w:p>
+    <w:p>
+      <w:pPr>
+        <w:pStyle w:val="Prrafodelista"/>
+        <w:rPr>
+          <w:lang w:val="es-MX"/>
+        </w:rPr>
+      </w:pPr>
+    </w:p>
+    <w:p>
+      <w:pPr>
+        <w:pStyle w:val="Prrafodelista"/>
+        <w:rPr>
+          <w:lang w:val="es-MX"/>
+        </w:rPr>
+      </w:pPr>
+    </w:p>
+    <w:p>
+      <w:pPr>
+        <w:pStyle w:val="Prrafodelista"/>
+        <w:rPr>
+          <w:lang w:val="es-MX"/>
+        </w:rPr>
+      </w:pPr>
+    </w:p>
+    <w:p>
+      <w:pPr>
+        <w:pStyle w:val="Prrafodelista"/>
+        <w:rPr>
+          <w:lang w:val="es-MX"/>
+        </w:rPr>
+      </w:pPr>
+    </w:p>
+    <w:p>
+      <w:pPr>
+        <w:pStyle w:val="Prrafodelista"/>
+        <w:rPr>
+          <w:lang w:val="es-MX"/>
+        </w:rPr>
+      </w:pPr>
+    </w:p>
+    <w:p>
+      <w:pPr>
+        <w:pStyle w:val="Prrafodelista"/>
+        <w:rPr>
+          <w:lang w:val="es-MX"/>
+        </w:rPr>
+      </w:pPr>
+    </w:p>
+    <w:p>
+      <w:pPr>
+        <w:pStyle w:val="Prrafodelista"/>
+        <w:rPr>
+          <w:lang w:val="es-MX"/>
+        </w:rPr>
+      </w:pPr>
+    </w:p>
+    <w:p>
+      <w:pPr>
+        <w:pStyle w:val="Prrafodelista"/>
+        <w:rPr>
+          <w:lang w:val="es-MX"/>
+        </w:rPr>
+      </w:pPr>
+    </w:p>
+    <w:p>
+      <w:pPr>
+        <w:pStyle w:val="Prrafodelista"/>
+        <w:rPr>
+          <w:lang w:val="es-MX"/>
+        </w:rPr>
+      </w:pPr>
+      <w:r>
+        <w:rPr>
+          <w:lang w:val="es-MX"/>
+        </w:rPr>
+        <w:lastRenderedPageBreak/>
+        <w:t xml:space="preserve">Ejercicio 2: Rama </w:t>
+      </w:r>
+      <w:proofErr w:type="gramStart"/>
+      <w:r>
+        <w:rPr>
+          <w:lang w:val="es-MX"/>
+        </w:rPr>
+        <w:t>Master</w:t>
+      </w:r>
+      <w:proofErr w:type="gramEnd"/>
+    </w:p>
+    <w:p>
+      <w:pPr>
+        <w:pStyle w:val="Prrafodelista"/>
+        <w:rPr>
+          <w:lang w:val="es-MX"/>
+        </w:rPr>
+      </w:pPr>
+      <w:r>
+        <w:rPr>
+          <w:lang w:val="es-MX"/>
+        </w:rPr>
+        <w:t>Crear el archivo llamado index.html con su respectiva estructura (menú, logo, párrafos,</w:t>
+      </w:r>
+    </w:p>
+    <w:p>
+      <w:pPr>
+        <w:pStyle w:val="Prrafodelista"/>
+        <w:rPr>
+          <w:lang w:val="es-MX"/>
+        </w:rPr>
+      </w:pPr>
+      <w:r>
+        <w:rPr>
+          <w:lang w:val="es-MX"/>
+        </w:rPr>
+        <w:t>imagen, video)</w:t>
+      </w:r>
+    </w:p>
+    <w:p>
+      <w:pPr>
+        <w:pStyle w:val="Prrafodelista"/>
+        <w:rPr>
+          <w:lang w:val="es-MX"/>
+        </w:rPr>
+      </w:pPr>
+      <w:r>
+        <w:rPr>
+          <w:lang w:val="es-MX"/>
+        </w:rPr>
+        <w:drawing>
+          <wp:inline distT="0" distB="0" distL="0" distR="0" wp14:anchorId="3F6AAFD3" wp14:editId="09E44244">
+            <wp:extent cx="5612130" cy="5076825"/>
+            <wp:effectExtent l="0" t="0" r="7620" b="9525"/>
+            <wp:docPr id="1149227764" name="Imagen 1"/>
+            <wp:cNvGraphicFramePr>
+              <a:graphicFrameLocks xmlns:a="http://schemas.openxmlformats.org/drawingml/2006/main" noChangeAspect="1"/>
+            </wp:cNvGraphicFramePr>
+            <a:graphic xmlns:a="http://schemas.openxmlformats.org/drawingml/2006/main">
+              <a:graphicData uri="http://schemas.openxmlformats.org/drawingml/2006/picture">
+                <pic:pic xmlns:pic="http://schemas.openxmlformats.org/drawingml/2006/picture">
+                  <pic:nvPicPr>
+                    <pic:cNvPr id="1149227764" name=""/>
+                    <pic:cNvPicPr/>
+                  </pic:nvPicPr>
+                  <pic:blipFill>
+                    <a:blip r:embed="rId7"/>
+                    <a:stretch>
+                      <a:fillRect/>
+                    </a:stretch>
+                  </pic:blipFill>
+                  <pic:spPr>
+                    <a:xfrm>
+                      <a:off x="0" y="0"/>
+                      <a:ext cx="5612130" cy="5076825"/>
+                    </a:xfrm>
+                    <a:prstGeom prst="rect">
+                      <a:avLst/>
+                    </a:prstGeom>
+                  </pic:spPr>
+                </pic:pic>
+              </a:graphicData>
+            </a:graphic>
+          </wp:inline>
+        </w:drawing>
+      </w:r>
+    </w:p>
+    <w:p>
+      <w:pPr>
+        <w:pStyle w:val="Prrafodelista"/>
+        <w:rPr>
+          <w:lang w:val="es-MX"/>
+        </w:rPr>
+      </w:pPr>
+      <w:r>
+        <w:rPr>
+          <w:lang w:val="es-MX"/>
+        </w:rPr>
+        <w:t xml:space="preserve">Agregar archivos y hacer el primer </w:t>
+      </w:r>
+      <w:proofErr w:type="spellStart"/>
+      <w:r>
+        <w:rPr>
+          <w:lang w:val="es-MX"/>
+        </w:rPr>
+        <w:t>commit</w:t>
+      </w:r>
+      <w:proofErr w:type="spellEnd"/>
+    </w:p>
+    <w:p>
+      <w:pPr>
+        <w:pStyle w:val="Prrafodelista"/>
+        <w:rPr>
+          <w:lang w:val="es-MX"/>
+        </w:rPr>
+      </w:pPr>
+      <w:r>
+        <w:rPr>
+          <w:lang w:val="es-MX"/>
+        </w:rPr>
+        <w:drawing>
+          <wp:inline distT="0" distB="0" distL="0" distR="0" wp14:anchorId="33CC76F3" wp14:editId="45FC1920">
+            <wp:extent cx="5439534" cy="1295581"/>
+            <wp:effectExtent l="0" t="0" r="0" b="0"/>
+            <wp:docPr id="1134471256" name="Imagen 1"/>
+            <wp:cNvGraphicFramePr>
+              <a:graphicFrameLocks xmlns:a="http://schemas.openxmlformats.org/drawingml/2006/main" noChangeAspect="1"/>
+            </wp:cNvGraphicFramePr>
+            <a:graphic xmlns:a="http://schemas.openxmlformats.org/drawingml/2006/main">
+              <a:graphicData uri="http://schemas.openxmlformats.org/drawingml/2006/picture">
+                <pic:pic xmlns:pic="http://schemas.openxmlformats.org/drawingml/2006/picture">
+                  <pic:nvPicPr>
+                    <pic:cNvPr id="1134471256" name=""/>
+                    <pic:cNvPicPr/>
+                  </pic:nvPicPr>
+                  <pic:blipFill>
+                    <a:blip r:embed="rId8"/>
+                    <a:stretch>
+                      <a:fillRect/>
+                    </a:stretch>
+                  </pic:blipFill>
+                  <pic:spPr>
+                    <a:xfrm>
+                      <a:off x="0" y="0"/>
+                      <a:ext cx="5439534" cy="1295581"/>
+                    </a:xfrm>
+                    <a:prstGeom prst="rect">
+                      <a:avLst/>
+                    </a:prstGeom>
+                  </pic:spPr>
+                </pic:pic>
+              </a:graphicData>
+            </a:graphic>
+          </wp:inline>
+        </w:drawing>
+      </w:r>
+    </w:p>
+    <w:p>
+      <w:pPr>
+        <w:pStyle w:val="Prrafodelista"/>
+        <w:rPr>
+          <w:lang w:val="es-MX"/>
+        </w:rPr>
+      </w:pPr>
+    </w:p>
+    <w:p>
+      <w:pPr>
+        <w:pStyle w:val="Prrafodelista"/>
+        <w:rPr>
+          <w:lang w:val="es-MX"/>
+        </w:rPr>
+      </w:pPr>
+    </w:p>
+    <w:p>
+      <w:pPr>
+        <w:pStyle w:val="Prrafodelista"/>
+        <w:rPr>
+          <w:lang w:val="es-MX"/>
+        </w:rPr>
+      </w:pPr>
+    </w:p>
+    <w:p>
+      <w:pPr>
+        <w:pStyle w:val="Prrafodelista"/>
+        <w:rPr>
+          <w:lang w:val="es-MX"/>
+        </w:rPr>
+      </w:pPr>
+    </w:p>
+    <w:p>
+      <w:pPr>
+        <w:pStyle w:val="Prrafodelista"/>
+        <w:rPr>
+          <w:lang w:val="es-MX"/>
+        </w:rPr>
+      </w:pPr>
+    </w:p>
+    <w:p>
+      <w:pPr>
+        <w:pStyle w:val="Prrafodelista"/>
+        <w:rPr>
+          <w:lang w:val="es-MX"/>
+        </w:rPr>
+      </w:pPr>
+      <w:r>
+        <w:rPr>
+          <w:lang w:val="es-MX"/>
+        </w:rPr>
+        <w:lastRenderedPageBreak/>
+        <w:t xml:space="preserve">Generar un </w:t>
+      </w:r>
+      <w:proofErr w:type="spellStart"/>
+      <w:r>
+        <w:rPr>
+          <w:lang w:val="es-MX"/>
+        </w:rPr>
+        <w:t>git</w:t>
+      </w:r>
+      <w:proofErr w:type="spellEnd"/>
+      <w:r>
+        <w:rPr>
+          <w:lang w:val="es-MX"/>
+        </w:rPr>
+        <w:t xml:space="preserve"> log y </w:t>
+      </w:r>
+      <w:proofErr w:type="spellStart"/>
+      <w:r>
+        <w:rPr>
+          <w:lang w:val="es-MX"/>
+        </w:rPr>
+        <w:t>oneline</w:t>
+      </w:r>
+      <w:proofErr w:type="spellEnd"/>
+    </w:p>
+    <w:p>
+      <w:pPr>
+        <w:pStyle w:val="Prrafodelista"/>
+        <w:rPr>
+          <w:lang w:val="es-MX"/>
+        </w:rPr>
+      </w:pPr>
+      <w:r>
+        <w:rPr>
+          <w:lang w:val="es-MX"/>
+        </w:rPr>
+        <w:drawing>
+          <wp:inline distT="0" distB="0" distL="0" distR="0" wp14:anchorId="0B3B22EB" wp14:editId="76B75567">
+            <wp:extent cx="4801270" cy="1238423"/>
+            <wp:effectExtent l="0" t="0" r="0" b="0"/>
+            <wp:docPr id="379503804" name="Imagen 1"/>
+            <wp:cNvGraphicFramePr>
+              <a:graphicFrameLocks xmlns:a="http://schemas.openxmlformats.org/drawingml/2006/main" noChangeAspect="1"/>
+            </wp:cNvGraphicFramePr>
+            <a:graphic xmlns:a="http://schemas.openxmlformats.org/drawingml/2006/main">
+              <a:graphicData uri="http://schemas.openxmlformats.org/drawingml/2006/picture">
+                <pic:pic xmlns:pic="http://schemas.openxmlformats.org/drawingml/2006/picture">
+                  <pic:nvPicPr>
+                    <pic:cNvPr id="379503804" name=""/>
+                    <pic:cNvPicPr/>
+                  </pic:nvPicPr>
+                  <pic:blipFill>
+                    <a:blip r:embed="rId9"/>
+                    <a:stretch>
+                      <a:fillRect/>
+                    </a:stretch>
+                  </pic:blipFill>
+                  <pic:spPr>
+                    <a:xfrm>
+                      <a:off x="0" y="0"/>
+                      <a:ext cx="4801270" cy="1238423"/>
+                    </a:xfrm>
+                    <a:prstGeom prst="rect">
+                      <a:avLst/>
+                    </a:prstGeom>
+                  </pic:spPr>
+                </pic:pic>
+              </a:graphicData>
+            </a:graphic>
+          </wp:inline>
+        </w:drawing>
+      </w:r>
+    </w:p>
+    <w:p>
+      <w:pPr>
+        <w:pStyle w:val="Prrafodelista"/>
+        <w:rPr>
+          <w:lang w:val="es-MX"/>
+        </w:rPr>
+      </w:pPr>
+    </w:p>
+    <w:p>
+      <w:pPr>
+        <w:pStyle w:val="Prrafodelista"/>
+        <w:rPr>
+          <w:lang w:val="es-MX"/>
+        </w:rPr>
+      </w:pPr>
+      <w:r>
+        <w:rPr>
+          <w:lang w:val="es-MX"/>
+        </w:rPr>
+        <w:t xml:space="preserve">Subir la rama </w:t>
+      </w:r>
+      <w:proofErr w:type="gramStart"/>
+      <w:r>
+        <w:rPr>
+          <w:lang w:val="es-MX"/>
+        </w:rPr>
+        <w:t>master</w:t>
+      </w:r>
+      <w:proofErr w:type="gramEnd"/>
+      <w:r>
+        <w:rPr>
+          <w:lang w:val="es-MX"/>
+        </w:rPr>
+        <w:t xml:space="preserve"> al repositorio remoto</w:t>
+      </w:r>
+    </w:p>
+    <w:p>
+      <w:pPr>
+        <w:pStyle w:val="Prrafodelista"/>
+        <w:rPr>
+          <w:lang w:val="es-MX"/>
+        </w:rPr>
+      </w:pPr>
+      <w:r>
+        <w:rPr>
+          <w:lang w:val="es-MX"/>
+        </w:rPr>
+        <w:drawing>
+          <wp:inline distT="0" distB="0" distL="0" distR="0" wp14:anchorId="6E6D4870" wp14:editId="7180DDC8">
+            <wp:extent cx="5344271" cy="2695951"/>
+            <wp:effectExtent l="0" t="0" r="8890" b="9525"/>
+            <wp:docPr id="449907128" name="Imagen 1"/>
+            <wp:cNvGraphicFramePr>
+              <a:graphicFrameLocks xmlns:a="http://schemas.openxmlformats.org/drawingml/2006/main" noChangeAspect="1"/>
+            </wp:cNvGraphicFramePr>
+            <a:graphic xmlns:a="http://schemas.openxmlformats.org/drawingml/2006/main">
+              <a:graphicData uri="http://schemas.openxmlformats.org/drawingml/2006/picture">
+                <pic:pic xmlns:pic="http://schemas.openxmlformats.org/drawingml/2006/picture">
+                  <pic:nvPicPr>
+                    <pic:cNvPr id="449907128" name=""/>
+                    <pic:cNvPicPr/>
+                  </pic:nvPicPr>
+                  <pic:blipFill>
+                    <a:blip r:embed="rId10"/>
+                    <a:stretch>
+                      <a:fillRect/>
+                    </a:stretch>
+                  </pic:blipFill>
+                  <pic:spPr>
+                    <a:xfrm>
+                      <a:off x="0" y="0"/>
+                      <a:ext cx="5344271" cy="2695951"/>
+                    </a:xfrm>
+                    <a:prstGeom prst="rect">
+                      <a:avLst/>
+                    </a:prstGeom>
+                  </pic:spPr>
+                </pic:pic>
+              </a:graphicData>
+            </a:graphic>
+          </wp:inline>
+        </w:drawing>
+      </w:r>
+    </w:p>
+    <w:p>
+      <w:pPr>
+        <w:pStyle w:val="Prrafodelista"/>
+        <w:rPr>
+          <w:lang w:val="es-MX"/>
+        </w:rPr>
+      </w:pPr>
+      <w:r>
+        <w:rPr>
+          <w:lang w:val="es-MX"/>
+        </w:rPr>
+        <w:t>Ejercicio 3: Rama Desarrollo</w:t>
+      </w:r>
+    </w:p>
+    <w:p>
+      <w:pPr>
+        <w:pStyle w:val="Prrafodelista"/>
+        <w:rPr>
+          <w:lang w:val="es-MX"/>
+        </w:rPr>
+      </w:pPr>
+      <w:r>
+        <w:rPr>
+          <w:lang w:val="es-MX"/>
+        </w:rPr>
+        <w:t>Crear el archivo llamado historia.html con su respectiva estructura (menú, logo, párrafos,</w:t>
+      </w:r>
+    </w:p>
+    <w:p>
+      <w:pPr>
+        <w:pStyle w:val="Prrafodelista"/>
+        <w:rPr>
+          <w:lang w:val="es-MX"/>
+        </w:rPr>
+      </w:pPr>
+      <w:r>
+        <w:rPr>
+          <w:lang w:val="es-MX"/>
+        </w:rPr>
+        <w:t>tabla)</w:t>
+      </w:r>
+    </w:p>
+    <w:p>
+      <w:pPr>
+        <w:pStyle w:val="Prrafodelista"/>
+        <w:rPr>
+          <w:lang w:val="es-MX"/>
+        </w:rPr>
+      </w:pPr>
+      <w:r>
+        <w:rPr>
+          <w:lang w:val="es-MX"/>
+        </w:rPr>
+        <w:lastRenderedPageBreak/>
+        <w:drawing>
+          <wp:inline distT="0" distB="0" distL="0" distR="0" wp14:anchorId="06F0D585" wp14:editId="668B3ABD">
+            <wp:extent cx="5612130" cy="7442835"/>
+            <wp:effectExtent l="0" t="0" r="7620" b="5715"/>
+            <wp:docPr id="1230499061" name="Imagen 1"/>
+            <wp:cNvGraphicFramePr>
+              <a:graphicFrameLocks xmlns:a="http://schemas.openxmlformats.org/drawingml/2006/main" noChangeAspect="1"/>
+            </wp:cNvGraphicFramePr>
+            <a:graphic xmlns:a="http://schemas.openxmlformats.org/drawingml/2006/main">
+              <a:graphicData uri="http://schemas.openxmlformats.org/drawingml/2006/picture">
+                <pic:pic xmlns:pic="http://schemas.openxmlformats.org/drawingml/2006/picture">
+                  <pic:nvPicPr>
+                    <pic:cNvPr id="1230499061" name=""/>
+                    <pic:cNvPicPr/>
+                  </pic:nvPicPr>
+                  <pic:blipFill>
+                    <a:blip r:embed="rId11"/>
+                    <a:stretch>
+                      <a:fillRect/>
+                    </a:stretch>
+                  </pic:blipFill>
+                  <pic:spPr>
+                    <a:xfrm>
+                      <a:off x="0" y="0"/>
+                      <a:ext cx="5612130" cy="7442835"/>
+                    </a:xfrm>
+                    <a:prstGeom prst="rect">
+                      <a:avLst/>
+                    </a:prstGeom>
+                  </pic:spPr>
+                </pic:pic>
+              </a:graphicData>
+            </a:graphic>
+          </wp:inline>
+        </w:drawing>
+      </w:r>
+    </w:p>
+    <w:p>
+      <w:pPr>
+        <w:pStyle w:val="Prrafodelista"/>
+        <w:rPr>
+          <w:lang w:val="es-MX"/>
+        </w:rPr>
+      </w:pPr>
+    </w:p>
+    <w:p>
+      <w:pPr>
+        <w:pStyle w:val="Prrafodelista"/>
+        <w:rPr>
+          <w:lang w:val="es-MX"/>
+        </w:rPr>
+      </w:pPr>
+    </w:p>
+    <w:p>
+      <w:pPr>
+        <w:pStyle w:val="Prrafodelista"/>
+        <w:rPr>
+          <w:lang w:val="es-MX"/>
+        </w:rPr>
+      </w:pPr>
+    </w:p>
+    <w:p>
+      <w:pPr>
+        <w:pStyle w:val="Prrafodelista"/>
+        <w:rPr>
+          <w:lang w:val="es-MX"/>
+        </w:rPr>
+      </w:pPr>
+    </w:p>
+    <w:p>
+      <w:pPr>
+        <w:pStyle w:val="Prrafodelista"/>
+        <w:rPr>
+          <w:lang w:val="es-MX"/>
+        </w:rPr>
+      </w:pPr>
+      <w:r>
+        <w:rPr>
+          <w:lang w:val="es-MX"/>
+        </w:rPr>
+        <w:lastRenderedPageBreak/>
+        <w:t xml:space="preserve">Agregar archivos y hacer el primer </w:t>
+      </w:r>
+      <w:proofErr w:type="spellStart"/>
+      <w:r>
+        <w:rPr>
+          <w:lang w:val="es-MX"/>
+        </w:rPr>
+        <w:t>commit</w:t>
+      </w:r>
+      <w:proofErr w:type="spellEnd"/>
+    </w:p>
+    <w:p>
+      <w:pPr>
+        <w:pStyle w:val="Prrafodelista"/>
+        <w:rPr>
+          <w:lang w:val="es-MX"/>
+        </w:rPr>
+      </w:pPr>
+      <w:r>
+        <w:rPr>
+          <w:lang w:val="es-MX"/>
+        </w:rPr>
+        <w:drawing>
+          <wp:inline distT="0" distB="0" distL="0" distR="0" wp14:anchorId="6F4575CC" wp14:editId="08FCC714">
+            <wp:extent cx="5612130" cy="3306445"/>
+            <wp:effectExtent l="0" t="0" r="7620" b="8255"/>
+            <wp:docPr id="806147937" name="Imagen 1"/>
+            <wp:cNvGraphicFramePr>
+              <a:graphicFrameLocks xmlns:a="http://schemas.openxmlformats.org/drawingml/2006/main" noChangeAspect="1"/>
+            </wp:cNvGraphicFramePr>
+            <a:graphic xmlns:a="http://schemas.openxmlformats.org/drawingml/2006/main">
+              <a:graphicData uri="http://schemas.openxmlformats.org/drawingml/2006/picture">
+                <pic:pic xmlns:pic="http://schemas.openxmlformats.org/drawingml/2006/picture">
+                  <pic:nvPicPr>
+                    <pic:cNvPr id="806147937" name=""/>
+                    <pic:cNvPicPr/>
+                  </pic:nvPicPr>
+                  <pic:blipFill>
+                    <a:blip r:embed="rId12"/>
+                    <a:stretch>
+                      <a:fillRect/>
+                    </a:stretch>
+                  </pic:blipFill>
+                  <pic:spPr>
+                    <a:xfrm>
+                      <a:off x="0" y="0"/>
+                      <a:ext cx="5612130" cy="3306445"/>
+                    </a:xfrm>
+                    <a:prstGeom prst="rect">
+                      <a:avLst/>
+                    </a:prstGeom>
+                  </pic:spPr>
+                </pic:pic>
+              </a:graphicData>
+            </a:graphic>
+          </wp:inline>
+        </w:drawing>
+      </w:r>
+    </w:p>
+    <w:p>
+      <w:pPr>
+        <w:pStyle w:val="Prrafodelista"/>
+        <w:rPr>
+          <w:lang w:val="es-MX"/>
+        </w:rPr>
+      </w:pPr>
+      <w:r>
+        <w:rPr>
+          <w:lang w:val="es-MX"/>
+        </w:rPr>
+        <w:drawing>
+          <wp:inline distT="0" distB="0" distL="0" distR="0" wp14:anchorId="31E6B98E" wp14:editId="7B694BA2">
+            <wp:extent cx="4544059" cy="1171739"/>
+            <wp:effectExtent l="0" t="0" r="0" b="9525"/>
+            <wp:docPr id="1823429064" name="Imagen 1"/>
+            <wp:cNvGraphicFramePr>
+              <a:graphicFrameLocks xmlns:a="http://schemas.openxmlformats.org/drawingml/2006/main" noChangeAspect="1"/>
+            </wp:cNvGraphicFramePr>
+            <a:graphic xmlns:a="http://schemas.openxmlformats.org/drawingml/2006/main">
+              <a:graphicData uri="http://schemas.openxmlformats.org/drawingml/2006/picture">
+                <pic:pic xmlns:pic="http://schemas.openxmlformats.org/drawingml/2006/picture">
+                  <pic:nvPicPr>
+                    <pic:cNvPr id="1823429064" name=""/>
+                    <pic:cNvPicPr/>
+                  </pic:nvPicPr>
+                  <pic:blipFill>
+                    <a:blip r:embed="rId13"/>
+                    <a:stretch>
+                      <a:fillRect/>
+                    </a:stretch>
+                  </pic:blipFill>
+                  <pic:spPr>
+                    <a:xfrm>
+                      <a:off x="0" y="0"/>
+                      <a:ext cx="4544059" cy="1171739"/>
+                    </a:xfrm>
+                    <a:prstGeom prst="rect">
+                      <a:avLst/>
+                    </a:prstGeom>
+                  </pic:spPr>
+                </pic:pic>
+              </a:graphicData>
+            </a:graphic>
+          </wp:inline>
+        </w:drawing>
+      </w:r>
+    </w:p>
+    <w:p>
+      <w:pPr>
+        <w:pStyle w:val="Prrafodelista"/>
+        <w:rPr>
+          <w:lang w:val="es-MX"/>
+        </w:rPr>
+      </w:pPr>
+      <w:r>
+        <w:rPr>
+          <w:lang w:val="es-MX"/>
+        </w:rPr>
+        <w:t xml:space="preserve">Generar un </w:t>
+      </w:r>
+      <w:proofErr w:type="spellStart"/>
+      <w:r>
+        <w:rPr>
+          <w:lang w:val="es-MX"/>
+        </w:rPr>
+        <w:t>git</w:t>
+      </w:r>
+      <w:proofErr w:type="spellEnd"/>
+      <w:r>
+        <w:rPr>
+          <w:lang w:val="es-MX"/>
+        </w:rPr>
+        <w:t xml:space="preserve"> log y </w:t>
+      </w:r>
+      <w:proofErr w:type="spellStart"/>
+      <w:r>
+        <w:rPr>
+          <w:lang w:val="es-MX"/>
+        </w:rPr>
+        <w:t>oneline</w:t>
+      </w:r>
+      <w:proofErr w:type="spellEnd"/>
+    </w:p>
+    <w:p>
+      <w:pPr>
+        <w:pStyle w:val="Prrafodelista"/>
+        <w:rPr>
+          <w:lang w:val="es-MX"/>
+        </w:rPr>
+      </w:pPr>
+      <w:r>
+        <w:rPr>
+          <w:lang w:val="es-MX"/>
+        </w:rPr>
+        <w:drawing>
+          <wp:inline distT="0" distB="0" distL="0" distR="0" wp14:anchorId="2D791988" wp14:editId="19D54DDA">
+            <wp:extent cx="5106113" cy="2000529"/>
+            <wp:effectExtent l="0" t="0" r="0" b="0"/>
+            <wp:docPr id="1462272339" name="Imagen 1"/>
+            <wp:cNvGraphicFramePr>
+              <a:graphicFrameLocks xmlns:a="http://schemas.openxmlformats.org/drawingml/2006/main" noChangeAspect="1"/>
+            </wp:cNvGraphicFramePr>
+            <a:graphic xmlns:a="http://schemas.openxmlformats.org/drawingml/2006/main">
+              <a:graphicData uri="http://schemas.openxmlformats.org/drawingml/2006/picture">
+                <pic:pic xmlns:pic="http://schemas.openxmlformats.org/drawingml/2006/picture">
+                  <pic:nvPicPr>
+                    <pic:cNvPr id="1462272339" name=""/>
+                    <pic:cNvPicPr/>
+                  </pic:nvPicPr>
+                  <pic:blipFill>
+                    <a:blip r:embed="rId14"/>
+                    <a:stretch>
+                      <a:fillRect/>
+                    </a:stretch>
+                  </pic:blipFill>
+                  <pic:spPr>
+                    <a:xfrm>
+                      <a:off x="0" y="0"/>
+                      <a:ext cx="5106113" cy="2000529"/>
+                    </a:xfrm>
+                    <a:prstGeom prst="rect">
+                      <a:avLst/>
+                    </a:prstGeom>
+                  </pic:spPr>
+                </pic:pic>
+              </a:graphicData>
+            </a:graphic>
+          </wp:inline>
+        </w:drawing>
+      </w:r>
+    </w:p>
+    <w:p>
+      <w:pPr>
+        <w:pStyle w:val="Prrafodelista"/>
+        <w:rPr>
+          <w:lang w:val="es-MX"/>
+        </w:rPr>
+      </w:pPr>
+    </w:p>
+    <w:p>
+      <w:pPr>
+        <w:pStyle w:val="Prrafodelista"/>
+        <w:rPr>
+          <w:lang w:val="es-MX"/>
+        </w:rPr>
+      </w:pPr>
+    </w:p>
+    <w:p>
+      <w:pPr>
+        <w:pStyle w:val="Prrafodelista"/>
+        <w:rPr>
+          <w:lang w:val="es-MX"/>
+        </w:rPr>
+      </w:pPr>
+    </w:p>
+    <w:p>
+      <w:pPr>
+        <w:pStyle w:val="Prrafodelista"/>
+        <w:rPr>
+          <w:lang w:val="es-MX"/>
+        </w:rPr>
+      </w:pPr>
+    </w:p>
+    <w:p>
+      <w:pPr>
+        <w:pStyle w:val="Prrafodelista"/>
+        <w:rPr>
+          <w:lang w:val="es-MX"/>
+        </w:rPr>
+      </w:pPr>
+    </w:p>
+    <w:p>
+      <w:pPr>
+        <w:pStyle w:val="Prrafodelista"/>
+        <w:rPr>
+          <w:lang w:val="es-MX"/>
+        </w:rPr>
+      </w:pPr>
+    </w:p>
+    <w:p>
+      <w:pPr>
+        <w:pStyle w:val="Prrafodelista"/>
+        <w:rPr>
+          <w:lang w:val="es-MX"/>
+        </w:rPr>
+      </w:pPr>
+    </w:p>
+    <w:p>
+      <w:pPr>
+        <w:pStyle w:val="Prrafodelista"/>
+        <w:rPr>
+          <w:lang w:val="es-MX"/>
+        </w:rPr>
+      </w:pPr>
+      <w:r>
+        <w:rPr>
+          <w:lang w:val="es-MX"/>
+        </w:rPr>
+        <w:lastRenderedPageBreak/>
+        <w:t>Subir la rama desarrollo al repositorio remoto</w:t>
+      </w:r>
+    </w:p>
+    <w:p>
+      <w:pPr>
+        <w:pStyle w:val="Prrafodelista"/>
+        <w:rPr>
+          <w:lang w:val="es-MX"/>
+        </w:rPr>
+      </w:pPr>
+      <w:r>
+        <w:rPr>
+          <w:lang w:val="es-MX"/>
+        </w:rPr>
+        <w:drawing>
+          <wp:inline distT="0" distB="0" distL="0" distR="0" wp14:anchorId="260D2BD4" wp14:editId="62573469">
+            <wp:extent cx="5268060" cy="2105319"/>
+            <wp:effectExtent l="0" t="0" r="0" b="9525"/>
+            <wp:docPr id="358223980" name="Imagen 1"/>
+            <wp:cNvGraphicFramePr>
+              <a:graphicFrameLocks xmlns:a="http://schemas.openxmlformats.org/drawingml/2006/main" noChangeAspect="1"/>
+            </wp:cNvGraphicFramePr>
+            <a:graphic xmlns:a="http://schemas.openxmlformats.org/drawingml/2006/main">
+              <a:graphicData uri="http://schemas.openxmlformats.org/drawingml/2006/picture">
+                <pic:pic xmlns:pic="http://schemas.openxmlformats.org/drawingml/2006/picture">
+                  <pic:nvPicPr>
+                    <pic:cNvPr id="358223980" name=""/>
+                    <pic:cNvPicPr/>
+                  </pic:nvPicPr>
+                  <pic:blipFill>
+                    <a:blip r:embed="rId15"/>
+                    <a:stretch>
+                      <a:fillRect/>
+                    </a:stretch>
+                  </pic:blipFill>
+                  <pic:spPr>
+                    <a:xfrm>
+                      <a:off x="0" y="0"/>
+                      <a:ext cx="5268060" cy="2105319"/>
+                    </a:xfrm>
+                    <a:prstGeom prst="rect">
+                      <a:avLst/>
+                    </a:prstGeom>
+                  </pic:spPr>
+                </pic:pic>
+              </a:graphicData>
+            </a:graphic>
+          </wp:inline>
+        </w:drawing>
+      </w:r>
+    </w:p>
+    <w:p>
+      <w:pPr>
+        <w:pStyle w:val="Prrafodelista"/>
+        <w:rPr>
+          <w:lang w:val="es-MX"/>
+        </w:rPr>
+      </w:pPr>
+    </w:p>
+    <w:p>
+      <w:pPr>
+        <w:pStyle w:val="Prrafodelista"/>
+        <w:rPr>
+          <w:lang w:val="es-MX"/>
+        </w:rPr>
+      </w:pPr>
+      <w:r>
+        <w:rPr>
+          <w:lang w:val="es-MX"/>
+        </w:rPr>
+        <w:t>Ejercicio 4: Rama Facture</w:t>
+      </w:r>
+    </w:p>
+    <w:p>
+      <w:pPr>
+        <w:pStyle w:val="Prrafodelista"/>
+        <w:rPr>
+          <w:lang w:val="es-MX"/>
+        </w:rPr>
+      </w:pPr>
+      <w:r>
+        <w:rPr>
+          <w:lang w:val="es-MX"/>
+        </w:rPr>
+        <w:t>Crear el archivo llamado tipos.html con su respectiva estructura (menú, logo, párrafos,</w:t>
+      </w:r>
+    </w:p>
+    <w:p>
+      <w:pPr>
+        <w:pStyle w:val="Prrafodelista"/>
+        <w:rPr>
+          <w:lang w:val="es-MX"/>
+        </w:rPr>
+      </w:pPr>
+      <w:r>
+        <w:rPr>
+          <w:lang w:val="es-MX"/>
+        </w:rPr>
+        <w:t>tabla con imágenes y viñetas)</w:t>
+      </w:r>
     </w:p>
     <w:sectPr>
       <w:pgSz w:w="12240" w:h="15840"/>
@@ -17,6 +1184,103 @@
     </w:sectPr>
   </w:body>
 </w:document>
+</file>
+
+<file path=word/numbering.xml><?xml version="1.0" encoding="utf-8"?>
+<w:numbering xmlns:wpc="http://schemas.microsoft.com/office/word/2010/wordprocessingCanvas" xmlns:cx="http://schemas.microsoft.com/office/drawing/2014/chartex" xmlns:cx1="http://schemas.microsoft.com/office/drawing/2015/9/8/chartex" xmlns:cx2="http://schemas.microsoft.com/office/drawing/2015/10/21/chartex" xmlns:cx3="http://schemas.microsoft.com/office/drawing/2016/5/9/chartex" xmlns:cx4="http://schemas.microsoft.com/office/drawing/2016/5/10/chartex" xmlns:cx5="http://schemas.microsoft.com/office/drawing/2016/5/11/chartex" xmlns:cx6="http://schemas.microsoft.com/office/drawing/2016/5/12/chartex" xmlns:cx7="http://schemas.microsoft.com/office/drawing/2016/5/13/chartex" xmlns:cx8="http://schemas.microsoft.com/office/drawing/2016/5/14/chartex" xmlns:mc="http://schemas.openxmlformats.org/markup-compatibility/2006" xmlns:aink="http://schemas.microsoft.com/office/drawing/2016/ink" xmlns:am3d="http://schemas.microsoft.com/office/drawing/2017/model3d" xmlns:o="urn:schemas-microsoft-com:office:office" xmlns:oel="http://schemas.microsoft.com/office/2019/extlst" xmlns:r="http://schemas.openxmlformats.org/officeDocument/2006/relationships" xmlns:m="http://schemas.openxmlformats.org/officeDocument/2006/math" xmlns:v="urn:schemas-microsoft-com:vml" xmlns:wp14="http://schemas.microsoft.com/office/word/2010/wordprocessingDrawing" xmlns:wp="http://schemas.openxmlformats.org/drawingml/2006/wordprocessingDrawing" xmlns:w10="urn:schemas-microsoft-com:office:word" xmlns:w="http://schemas.openxmlformats.org/wordprocessingml/2006/main" xmlns:w14="http://schemas.microsoft.com/office/word/2010/wordml" xmlns:w15="http://schemas.microsoft.com/office/word/2012/wordml" xmlns:w16cex="http://schemas.microsoft.com/office/word/2018/wordml/cex" xmlns:w16cid="http://schemas.microsoft.com/office/word/2016/wordml/cid" xmlns:w16="http://schemas.microsoft.com/office/word/2018/wordml" xmlns:w16du="http://schemas.microsoft.com/office/word/2023/wordml/word16du" xmlns:w16sdtdh="http://schemas.microsoft.com/office/word/2020/wordml/sdtdatahash" xmlns:w16sdtfl="http://schemas.microsoft.com/office/word/2024/wordml/sdtformatlock" xmlns:w16se="http://schemas.microsoft.com/office/word/2015/wordml/symex" xmlns:wpg="http://schemas.microsoft.com/office/word/2010/wordprocessingGroup" xmlns:wpi="http://schemas.microsoft.com/office/word/2010/wordprocessingInk" xmlns:wne="http://schemas.microsoft.com/office/word/2006/wordml" xmlns:wps="http://schemas.microsoft.com/office/word/2010/wordprocessingShape" mc:Ignorable="w14 w15 w16se w16cid w16 w16cex w16sdtdh w16sdtfl w16du wp14">
+  <w:abstractNum w:abstractNumId="0" w15:restartNumberingAfterBreak="0">
+    <w:nsid w:val="045976E3"/>
+    <w:multiLevelType w:val="hybridMultilevel"/>
+    <w:tmpl w:val="9B3A8066"/>
+    <w:lvl w:ilvl="0" w:tplc="240A000F">
+      <w:start w:val="1"/>
+      <w:numFmt w:val="decimal"/>
+      <w:lvlText w:val="%1."/>
+      <w:lvlJc w:val="left"/>
+      <w:pPr>
+        <w:ind w:left="720" w:hanging="360"/>
+      </w:pPr>
+      <w:rPr>
+        <w:rFonts w:hint="default"/>
+      </w:rPr>
+    </w:lvl>
+    <w:lvl w:ilvl="1" w:tplc="240A0019" w:tentative="1">
+      <w:start w:val="1"/>
+      <w:numFmt w:val="lowerLetter"/>
+      <w:lvlText w:val="%2."/>
+      <w:lvlJc w:val="left"/>
+      <w:pPr>
+        <w:ind w:left="1440" w:hanging="360"/>
+      </w:pPr>
+    </w:lvl>
+    <w:lvl w:ilvl="2" w:tplc="240A001B" w:tentative="1">
+      <w:start w:val="1"/>
+      <w:numFmt w:val="lowerRoman"/>
+      <w:lvlText w:val="%3."/>
+      <w:lvlJc w:val="right"/>
+      <w:pPr>
+        <w:ind w:left="2160" w:hanging="180"/>
+      </w:pPr>
+    </w:lvl>
+    <w:lvl w:ilvl="3" w:tplc="240A000F" w:tentative="1">
+      <w:start w:val="1"/>
+      <w:numFmt w:val="decimal"/>
+      <w:lvlText w:val="%4."/>
+      <w:lvlJc w:val="left"/>
+      <w:pPr>
+        <w:ind w:left="2880" w:hanging="360"/>
+      </w:pPr>
+    </w:lvl>
+    <w:lvl w:ilvl="4" w:tplc="240A0019" w:tentative="1">
+      <w:start w:val="1"/>
+      <w:numFmt w:val="lowerLetter"/>
+      <w:lvlText w:val="%5."/>
+      <w:lvlJc w:val="left"/>
+      <w:pPr>
+        <w:ind w:left="3600" w:hanging="360"/>
+      </w:pPr>
+    </w:lvl>
+    <w:lvl w:ilvl="5" w:tplc="240A001B" w:tentative="1">
+      <w:start w:val="1"/>
+      <w:numFmt w:val="lowerRoman"/>
+      <w:lvlText w:val="%6."/>
+      <w:lvlJc w:val="right"/>
+      <w:pPr>
+        <w:ind w:left="4320" w:hanging="180"/>
+      </w:pPr>
+    </w:lvl>
+    <w:lvl w:ilvl="6" w:tplc="240A000F" w:tentative="1">
+      <w:start w:val="1"/>
+      <w:numFmt w:val="decimal"/>
+      <w:lvlText w:val="%7."/>
+      <w:lvlJc w:val="left"/>
+      <w:pPr>
+        <w:ind w:left="5040" w:hanging="360"/>
+      </w:pPr>
+    </w:lvl>
+    <w:lvl w:ilvl="7" w:tplc="240A0019" w:tentative="1">
+      <w:start w:val="1"/>
+      <w:numFmt w:val="lowerLetter"/>
+      <w:lvlText w:val="%8."/>
+      <w:lvlJc w:val="left"/>
+      <w:pPr>
+        <w:ind w:left="5760" w:hanging="360"/>
+      </w:pPr>
+    </w:lvl>
+    <w:lvl w:ilvl="8" w:tplc="240A001B" w:tentative="1">
+      <w:start w:val="1"/>
+      <w:numFmt w:val="lowerRoman"/>
+      <w:lvlText w:val="%9."/>
+      <w:lvlJc w:val="right"/>
+      <w:pPr>
+        <w:ind w:left="6480" w:hanging="180"/>
+      </w:pPr>
+    </w:lvl>
+  </w:abstractNum>
+  <w:num w:numId="1" w16cid:durableId="1018971112">
+    <w:abstractNumId w:val="0"/>
+  </w:num>
+</w:numbering>
 </file>
 
 <file path=word/styles.xml><?xml version="1.0" encoding="utf-8"?>

</xml_diff>